<commit_message>
Actualizacion de la memoria. Fase 2/3 casi terminada.
</commit_message>
<xml_diff>
--- a/Memorias/Memoria - 25_07_22.docx
+++ b/Memorias/Memoria - 25_07_22.docx
@@ -7,7 +7,7 @@
         <w:pStyle w:val="Ttulo1"/>
       </w:pPr>
       <w:bookmarkStart w:id="0" w:name="_Hlk109645789"/>
-      <w:bookmarkStart w:id="1" w:name="_Toc109655419"/>
+      <w:bookmarkStart w:id="1" w:name="_Toc109672319"/>
       <w:bookmarkEnd w:id="0"/>
       <w:r>
         <w:rPr>
@@ -638,7 +638,7 @@
         <w:pStyle w:val="Ttulo"/>
       </w:pPr>
       <w:bookmarkStart w:id="2" w:name="_Toc61952627"/>
-      <w:bookmarkStart w:id="3" w:name="_Toc109655420"/>
+      <w:bookmarkStart w:id="3" w:name="_Toc109672320"/>
       <w:r>
         <w:t>Resumen</w:t>
       </w:r>
@@ -727,7 +727,7 @@
         <w:pStyle w:val="Ttulo"/>
       </w:pPr>
       <w:bookmarkStart w:id="4" w:name="_Toc61952628"/>
-      <w:bookmarkStart w:id="5" w:name="_Toc109655421"/>
+      <w:bookmarkStart w:id="5" w:name="_Toc109672321"/>
       <w:r>
         <w:t>Palabras clave</w:t>
       </w:r>
@@ -887,7 +887,7 @@
       <w:pPr>
         <w:pStyle w:val="Ttulo"/>
       </w:pPr>
-      <w:bookmarkStart w:id="6" w:name="_Toc109655422"/>
+      <w:bookmarkStart w:id="6" w:name="_Toc109672322"/>
       <w:r>
         <w:t>Índice</w:t>
       </w:r>
@@ -918,7 +918,7 @@
       <w:r>
         <w:fldChar w:fldCharType="separate"/>
       </w:r>
-      <w:hyperlink w:anchor="_Toc109655419" w:history="1">
+      <w:hyperlink w:anchor="_Toc109672319" w:history="1">
         <w:r>
           <w:rPr>
             <w:noProof/>
@@ -938,7 +938,7 @@
             <w:noProof/>
             <w:webHidden/>
           </w:rPr>
-          <w:instrText xml:space="preserve"> PAGEREF _Toc109655419 \h </w:instrText>
+          <w:instrText xml:space="preserve"> PAGEREF _Toc109672319 \h </w:instrText>
         </w:r>
         <w:r>
           <w:rPr>
@@ -982,7 +982,7 @@
           <w:lang w:eastAsia="es-ES"/>
         </w:rPr>
       </w:pPr>
-      <w:hyperlink w:anchor="_Toc109655420" w:history="1">
+      <w:hyperlink w:anchor="_Toc109672320" w:history="1">
         <w:r>
           <w:rPr>
             <w:rStyle w:val="Hipervnculo"/>
@@ -1009,7 +1009,7 @@
             <w:noProof/>
             <w:webHidden/>
           </w:rPr>
-          <w:instrText xml:space="preserve"> PAGEREF _Toc109655420 \h </w:instrText>
+          <w:instrText xml:space="preserve"> PAGEREF _Toc109672320 \h </w:instrText>
         </w:r>
         <w:r>
           <w:rPr>
@@ -1053,7 +1053,7 @@
           <w:lang w:eastAsia="es-ES"/>
         </w:rPr>
       </w:pPr>
-      <w:hyperlink w:anchor="_Toc109655421" w:history="1">
+      <w:hyperlink w:anchor="_Toc109672321" w:history="1">
         <w:r>
           <w:rPr>
             <w:rStyle w:val="Hipervnculo"/>
@@ -1080,7 +1080,7 @@
             <w:noProof/>
             <w:webHidden/>
           </w:rPr>
-          <w:instrText xml:space="preserve"> PAGEREF _Toc109655421 \h </w:instrText>
+          <w:instrText xml:space="preserve"> PAGEREF _Toc109672321 \h </w:instrText>
         </w:r>
         <w:r>
           <w:rPr>
@@ -1124,7 +1124,7 @@
           <w:lang w:eastAsia="es-ES"/>
         </w:rPr>
       </w:pPr>
-      <w:hyperlink w:anchor="_Toc109655422" w:history="1">
+      <w:hyperlink w:anchor="_Toc109672322" w:history="1">
         <w:r>
           <w:rPr>
             <w:rStyle w:val="Hipervnculo"/>
@@ -1151,7 +1151,7 @@
             <w:noProof/>
             <w:webHidden/>
           </w:rPr>
-          <w:instrText xml:space="preserve"> PAGEREF _Toc109655422 \h </w:instrText>
+          <w:instrText xml:space="preserve"> PAGEREF _Toc109672322 \h </w:instrText>
         </w:r>
         <w:r>
           <w:rPr>
@@ -1195,7 +1195,7 @@
           <w:lang w:eastAsia="es-ES"/>
         </w:rPr>
       </w:pPr>
-      <w:hyperlink w:anchor="_Toc109655423" w:history="1">
+      <w:hyperlink w:anchor="_Toc109672323" w:history="1">
         <w:r>
           <w:rPr>
             <w:rStyle w:val="Hipervnculo"/>
@@ -1222,7 +1222,7 @@
             <w:noProof/>
             <w:webHidden/>
           </w:rPr>
-          <w:instrText xml:space="preserve"> PAGEREF _Toc109655423 \h </w:instrText>
+          <w:instrText xml:space="preserve"> PAGEREF _Toc109672323 \h </w:instrText>
         </w:r>
         <w:r>
           <w:rPr>
@@ -1266,7 +1266,7 @@
           <w:lang w:eastAsia="es-ES"/>
         </w:rPr>
       </w:pPr>
-      <w:hyperlink w:anchor="_Toc109655424" w:history="1">
+      <w:hyperlink w:anchor="_Toc109672324" w:history="1">
         <w:r>
           <w:rPr>
             <w:rStyle w:val="Hipervnculo"/>
@@ -1293,7 +1293,7 @@
             <w:noProof/>
             <w:webHidden/>
           </w:rPr>
-          <w:instrText xml:space="preserve"> PAGEREF _Toc109655424 \h </w:instrText>
+          <w:instrText xml:space="preserve"> PAGEREF _Toc109672324 \h </w:instrText>
         </w:r>
         <w:r>
           <w:rPr>
@@ -1338,7 +1338,7 @@
           <w:lang w:eastAsia="es-ES"/>
         </w:rPr>
       </w:pPr>
-      <w:hyperlink w:anchor="_Toc109655425" w:history="1">
+      <w:hyperlink w:anchor="_Toc109672325" w:history="1">
         <w:r>
           <w:rPr>
             <w:rStyle w:val="Hipervnculo"/>
@@ -1381,7 +1381,7 @@
             <w:noProof/>
             <w:webHidden/>
           </w:rPr>
-          <w:instrText xml:space="preserve"> PAGEREF _Toc109655425 \h </w:instrText>
+          <w:instrText xml:space="preserve"> PAGEREF _Toc109672325 \h </w:instrText>
         </w:r>
         <w:r>
           <w:rPr>
@@ -1425,7 +1425,7 @@
           <w:lang w:eastAsia="es-ES"/>
         </w:rPr>
       </w:pPr>
-      <w:hyperlink w:anchor="_Toc109655426" w:history="1">
+      <w:hyperlink w:anchor="_Toc109672326" w:history="1">
         <w:r>
           <w:rPr>
             <w:rStyle w:val="Hipervnculo"/>
@@ -1452,7 +1452,7 @@
             <w:noProof/>
             <w:webHidden/>
           </w:rPr>
-          <w:instrText xml:space="preserve"> PAGEREF _Toc109655426 \h </w:instrText>
+          <w:instrText xml:space="preserve"> PAGEREF _Toc109672326 \h </w:instrText>
         </w:r>
         <w:r>
           <w:rPr>
@@ -1496,7 +1496,7 @@
           <w:lang w:eastAsia="es-ES"/>
         </w:rPr>
       </w:pPr>
-      <w:hyperlink w:anchor="_Toc109655427" w:history="1">
+      <w:hyperlink w:anchor="_Toc109672327" w:history="1">
         <w:r>
           <w:rPr>
             <w:rStyle w:val="Hipervnculo"/>
@@ -1523,7 +1523,7 @@
             <w:noProof/>
             <w:webHidden/>
           </w:rPr>
-          <w:instrText xml:space="preserve"> PAGEREF _Toc109655427 \h </w:instrText>
+          <w:instrText xml:space="preserve"> PAGEREF _Toc109672327 \h </w:instrText>
         </w:r>
         <w:r>
           <w:rPr>
@@ -1567,7 +1567,7 @@
           <w:lang w:eastAsia="es-ES"/>
         </w:rPr>
       </w:pPr>
-      <w:hyperlink w:anchor="_Toc109655428" w:history="1">
+      <w:hyperlink w:anchor="_Toc109672328" w:history="1">
         <w:r>
           <w:rPr>
             <w:rStyle w:val="Hipervnculo"/>
@@ -1594,7 +1594,7 @@
             <w:noProof/>
             <w:webHidden/>
           </w:rPr>
-          <w:instrText xml:space="preserve"> PAGEREF _Toc109655428 \h </w:instrText>
+          <w:instrText xml:space="preserve"> PAGEREF _Toc109672328 \h </w:instrText>
         </w:r>
         <w:r>
           <w:rPr>
@@ -1638,7 +1638,7 @@
           <w:lang w:eastAsia="es-ES"/>
         </w:rPr>
       </w:pPr>
-      <w:hyperlink w:anchor="_Toc109655429" w:history="1">
+      <w:hyperlink w:anchor="_Toc109672329" w:history="1">
         <w:r>
           <w:rPr>
             <w:rStyle w:val="Hipervnculo"/>
@@ -1665,7 +1665,7 @@
             <w:noProof/>
             <w:webHidden/>
           </w:rPr>
-          <w:instrText xml:space="preserve"> PAGEREF _Toc109655429 \h </w:instrText>
+          <w:instrText xml:space="preserve"> PAGEREF _Toc109672329 \h </w:instrText>
         </w:r>
         <w:r>
           <w:rPr>
@@ -1709,7 +1709,7 @@
           <w:lang w:eastAsia="es-ES"/>
         </w:rPr>
       </w:pPr>
-      <w:hyperlink w:anchor="_Toc109655430" w:history="1">
+      <w:hyperlink w:anchor="_Toc109672330" w:history="1">
         <w:r>
           <w:rPr>
             <w:rStyle w:val="Hipervnculo"/>
@@ -1736,7 +1736,7 @@
             <w:noProof/>
             <w:webHidden/>
           </w:rPr>
-          <w:instrText xml:space="preserve"> PAGEREF _Toc109655430 \h </w:instrText>
+          <w:instrText xml:space="preserve"> PAGEREF _Toc109672330 \h </w:instrText>
         </w:r>
         <w:r>
           <w:rPr>
@@ -1780,7 +1780,7 @@
           <w:lang w:eastAsia="es-ES"/>
         </w:rPr>
       </w:pPr>
-      <w:hyperlink w:anchor="_Toc109655431" w:history="1">
+      <w:hyperlink w:anchor="_Toc109672331" w:history="1">
         <w:r>
           <w:rPr>
             <w:rStyle w:val="Hipervnculo"/>
@@ -1807,7 +1807,7 @@
             <w:noProof/>
             <w:webHidden/>
           </w:rPr>
-          <w:instrText xml:space="preserve"> PAGEREF _Toc109655431 \h </w:instrText>
+          <w:instrText xml:space="preserve"> PAGEREF _Toc109672331 \h </w:instrText>
         </w:r>
         <w:r>
           <w:rPr>
@@ -1851,7 +1851,7 @@
           <w:lang w:eastAsia="es-ES"/>
         </w:rPr>
       </w:pPr>
-      <w:hyperlink w:anchor="_Toc109655432" w:history="1">
+      <w:hyperlink w:anchor="_Toc109672332" w:history="1">
         <w:r>
           <w:rPr>
             <w:rStyle w:val="Hipervnculo"/>
@@ -1878,7 +1878,7 @@
             <w:noProof/>
             <w:webHidden/>
           </w:rPr>
-          <w:instrText xml:space="preserve"> PAGEREF _Toc109655432 \h </w:instrText>
+          <w:instrText xml:space="preserve"> PAGEREF _Toc109672332 \h </w:instrText>
         </w:r>
         <w:r>
           <w:rPr>
@@ -1922,7 +1922,7 @@
           <w:lang w:eastAsia="es-ES"/>
         </w:rPr>
       </w:pPr>
-      <w:hyperlink w:anchor="_Toc109655433" w:history="1">
+      <w:hyperlink w:anchor="_Toc109672333" w:history="1">
         <w:r>
           <w:rPr>
             <w:rStyle w:val="Hipervnculo"/>
@@ -1949,7 +1949,7 @@
             <w:noProof/>
             <w:webHidden/>
           </w:rPr>
-          <w:instrText xml:space="preserve"> PAGEREF _Toc109655433 \h </w:instrText>
+          <w:instrText xml:space="preserve"> PAGEREF _Toc109672333 \h </w:instrText>
         </w:r>
         <w:r>
           <w:rPr>
@@ -1993,7 +1993,7 @@
           <w:lang w:eastAsia="es-ES"/>
         </w:rPr>
       </w:pPr>
-      <w:hyperlink w:anchor="_Toc109655434" w:history="1">
+      <w:hyperlink w:anchor="_Toc109672334" w:history="1">
         <w:r>
           <w:rPr>
             <w:rStyle w:val="Hipervnculo"/>
@@ -2020,7 +2020,7 @@
             <w:noProof/>
             <w:webHidden/>
           </w:rPr>
-          <w:instrText xml:space="preserve"> PAGEREF _Toc109655434 \h </w:instrText>
+          <w:instrText xml:space="preserve"> PAGEREF _Toc109672334 \h </w:instrText>
         </w:r>
         <w:r>
           <w:rPr>
@@ -2064,7 +2064,7 @@
           <w:lang w:eastAsia="es-ES"/>
         </w:rPr>
       </w:pPr>
-      <w:hyperlink w:anchor="_Toc109655435" w:history="1">
+      <w:hyperlink w:anchor="_Toc109672335" w:history="1">
         <w:r>
           <w:rPr>
             <w:rStyle w:val="Hipervnculo"/>
@@ -2091,7 +2091,7 @@
             <w:noProof/>
             <w:webHidden/>
           </w:rPr>
-          <w:instrText xml:space="preserve"> PAGEREF _Toc109655435 \h </w:instrText>
+          <w:instrText xml:space="preserve"> PAGEREF _Toc109672335 \h </w:instrText>
         </w:r>
         <w:r>
           <w:rPr>
@@ -2135,7 +2135,7 @@
           <w:lang w:eastAsia="es-ES"/>
         </w:rPr>
       </w:pPr>
-      <w:hyperlink w:anchor="_Toc109655436" w:history="1">
+      <w:hyperlink w:anchor="_Toc109672336" w:history="1">
         <w:r>
           <w:rPr>
             <w:rStyle w:val="Hipervnculo"/>
@@ -2162,7 +2162,7 @@
             <w:noProof/>
             <w:webHidden/>
           </w:rPr>
-          <w:instrText xml:space="preserve"> PAGEREF _Toc109655436 \h </w:instrText>
+          <w:instrText xml:space="preserve"> PAGEREF _Toc109672336 \h </w:instrText>
         </w:r>
         <w:r>
           <w:rPr>
@@ -2206,7 +2206,7 @@
           <w:lang w:eastAsia="es-ES"/>
         </w:rPr>
       </w:pPr>
-      <w:hyperlink w:anchor="_Toc109655437" w:history="1">
+      <w:hyperlink w:anchor="_Toc109672337" w:history="1">
         <w:r>
           <w:rPr>
             <w:rStyle w:val="Hipervnculo"/>
@@ -2233,7 +2233,7 @@
             <w:noProof/>
             <w:webHidden/>
           </w:rPr>
-          <w:instrText xml:space="preserve"> PAGEREF _Toc109655437 \h </w:instrText>
+          <w:instrText xml:space="preserve"> PAGEREF _Toc109672337 \h </w:instrText>
         </w:r>
         <w:r>
           <w:rPr>
@@ -2277,13 +2277,13 @@
           <w:lang w:eastAsia="es-ES"/>
         </w:rPr>
       </w:pPr>
-      <w:hyperlink w:anchor="_Toc109655438" w:history="1">
+      <w:hyperlink w:anchor="_Toc109672338" w:history="1">
         <w:r>
           <w:rPr>
             <w:rStyle w:val="Hipervnculo"/>
             <w:noProof/>
           </w:rPr>
-          <w:t>2.3.2.    Generación de datos en MuJoCo-Metaworld</w:t>
+          <w:t>3.1.1.    Generación de datos en MuJoCo-Metaworld</w:t>
         </w:r>
         <w:r>
           <w:rPr>
@@ -2304,7 +2304,7 @@
             <w:noProof/>
             <w:webHidden/>
           </w:rPr>
-          <w:instrText xml:space="preserve"> PAGEREF _Toc109655438 \h </w:instrText>
+          <w:instrText xml:space="preserve"> PAGEREF _Toc109672338 \h </w:instrText>
         </w:r>
         <w:r>
           <w:rPr>
@@ -2348,13 +2348,13 @@
           <w:lang w:eastAsia="es-ES"/>
         </w:rPr>
       </w:pPr>
-      <w:hyperlink w:anchor="_Toc109655439" w:history="1">
+      <w:hyperlink w:anchor="_Toc109672339" w:history="1">
         <w:r>
           <w:rPr>
             <w:rStyle w:val="Hipervnculo"/>
             <w:noProof/>
           </w:rPr>
-          <w:t>2.3.3.    Generación de datos en CoppeliaSim-RLBench</w:t>
+          <w:t>3.1.2.    Generación de datos en CoppeliaSim-RLBench</w:t>
         </w:r>
         <w:r>
           <w:rPr>
@@ -2375,7 +2375,7 @@
             <w:noProof/>
             <w:webHidden/>
           </w:rPr>
-          <w:instrText xml:space="preserve"> PAGEREF _Toc109655439 \h </w:instrText>
+          <w:instrText xml:space="preserve"> PAGEREF _Toc109672339 \h </w:instrText>
         </w:r>
         <w:r>
           <w:rPr>
@@ -2419,7 +2419,7 @@
           <w:lang w:eastAsia="es-ES"/>
         </w:rPr>
       </w:pPr>
-      <w:hyperlink w:anchor="_Toc109655440" w:history="1">
+      <w:hyperlink w:anchor="_Toc109672340" w:history="1">
         <w:r>
           <w:rPr>
             <w:rStyle w:val="Hipervnculo"/>
@@ -2446,7 +2446,7 @@
             <w:noProof/>
             <w:webHidden/>
           </w:rPr>
-          <w:instrText xml:space="preserve"> PAGEREF _Toc109655440 \h </w:instrText>
+          <w:instrText xml:space="preserve"> PAGEREF _Toc109672340 \h </w:instrText>
         </w:r>
         <w:r>
           <w:rPr>
@@ -2490,7 +2490,7 @@
           <w:lang w:eastAsia="es-ES"/>
         </w:rPr>
       </w:pPr>
-      <w:hyperlink w:anchor="_Toc109655441" w:history="1">
+      <w:hyperlink w:anchor="_Toc109672341" w:history="1">
         <w:r>
           <w:rPr>
             <w:rStyle w:val="Hipervnculo"/>
@@ -2517,7 +2517,7 @@
             <w:noProof/>
             <w:webHidden/>
           </w:rPr>
-          <w:instrText xml:space="preserve"> PAGEREF _Toc109655441 \h </w:instrText>
+          <w:instrText xml:space="preserve"> PAGEREF _Toc109672341 \h </w:instrText>
         </w:r>
         <w:r>
           <w:rPr>
@@ -2537,7 +2537,7 @@
             <w:noProof/>
             <w:webHidden/>
           </w:rPr>
-          <w:t>35</w:t>
+          <w:t>38</w:t>
         </w:r>
         <w:r>
           <w:rPr>
@@ -2560,7 +2560,7 @@
       <w:pPr>
         <w:pStyle w:val="Ttulo"/>
       </w:pPr>
-      <w:bookmarkStart w:id="7" w:name="_Toc109655423"/>
+      <w:bookmarkStart w:id="7" w:name="_Toc109672323"/>
       <w:r>
         <w:t>Capítulo 1</w:t>
       </w:r>
@@ -2575,7 +2575,7 @@
       <w:pPr>
         <w:pStyle w:val="Ttulo"/>
       </w:pPr>
-      <w:bookmarkStart w:id="8" w:name="_Toc109655424"/>
+      <w:bookmarkStart w:id="8" w:name="_Toc109672324"/>
       <w:r>
         <w:t>Introducción</w:t>
       </w:r>
@@ -2627,7 +2627,7 @@
           <w:numId w:val="8"/>
         </w:numPr>
       </w:pPr>
-      <w:bookmarkStart w:id="9" w:name="_Toc109655425"/>
+      <w:bookmarkStart w:id="9" w:name="_Toc109672325"/>
       <w:r>
         <w:t>Objetivo</w:t>
       </w:r>
@@ -2760,7 +2760,7 @@
       <w:pPr>
         <w:pStyle w:val="Ttulo"/>
       </w:pPr>
-      <w:bookmarkStart w:id="10" w:name="_Toc109655426"/>
+      <w:bookmarkStart w:id="10" w:name="_Toc109672326"/>
       <w:r>
         <w:t>Capítulo 2</w:t>
       </w:r>
@@ -2775,7 +2775,7 @@
       <w:pPr>
         <w:pStyle w:val="Ttulo"/>
       </w:pPr>
-      <w:bookmarkStart w:id="11" w:name="_Toc109655427"/>
+      <w:bookmarkStart w:id="11" w:name="_Toc109672327"/>
       <w:r>
         <w:t>Marco teórico</w:t>
       </w:r>
@@ -2801,7 +2801,7 @@
       <w:pPr>
         <w:pStyle w:val="Ttulo1"/>
       </w:pPr>
-      <w:bookmarkStart w:id="12" w:name="_Toc109655428"/>
+      <w:bookmarkStart w:id="12" w:name="_Toc109672328"/>
       <w:r>
         <w:t>2.1.</w:t>
       </w:r>
@@ -2817,7 +2817,7 @@
       <w:pPr>
         <w:pStyle w:val="Ttulo1"/>
       </w:pPr>
-      <w:bookmarkStart w:id="13" w:name="_Toc109655429"/>
+      <w:bookmarkStart w:id="13" w:name="_Toc109672329"/>
       <w:r>
         <w:t>2.2.    Frameworks de simulación utilizados</w:t>
       </w:r>
@@ -2914,7 +2914,7 @@
       <w:pPr>
         <w:pStyle w:val="Ttulo2"/>
       </w:pPr>
-      <w:bookmarkStart w:id="14" w:name="_Toc109655430"/>
+      <w:bookmarkStart w:id="14" w:name="_Toc109672330"/>
       <w:r>
         <w:t xml:space="preserve">2.2.1.    </w:t>
       </w:r>
@@ -3479,7 +3479,7 @@
       <w:pPr>
         <w:pStyle w:val="Ttulo2"/>
       </w:pPr>
-      <w:bookmarkStart w:id="15" w:name="_Toc109655431"/>
+      <w:bookmarkStart w:id="15" w:name="_Toc109672331"/>
       <w:r>
         <w:t>2.2.2.    MuJoCo</w:t>
       </w:r>
@@ -3710,7 +3710,7 @@
       <w:pPr>
         <w:pStyle w:val="Ttulo1"/>
       </w:pPr>
-      <w:bookmarkStart w:id="16" w:name="_Toc109655432"/>
+      <w:bookmarkStart w:id="16" w:name="_Toc109672332"/>
       <w:r>
         <w:t>2.3.    Librerías utilizad</w:t>
       </w:r>
@@ -3749,7 +3749,7 @@
       <w:pPr>
         <w:pStyle w:val="Ttulo2"/>
       </w:pPr>
-      <w:bookmarkStart w:id="17" w:name="_Toc109655433"/>
+      <w:bookmarkStart w:id="17" w:name="_Toc109672333"/>
       <w:r>
         <w:t>2.3.1.    RLBench</w:t>
       </w:r>
@@ -5314,7 +5314,7 @@
       <w:r>
         <w:t xml:space="preserve"> </w:t>
       </w:r>
-      <w:bookmarkStart w:id="18" w:name="_Toc109655434"/>
+      <w:bookmarkStart w:id="18" w:name="_Toc109672334"/>
       <w:r>
         <w:t>2.3.2.    Metaworld</w:t>
       </w:r>
@@ -7122,7 +7122,7 @@
       <w:pPr>
         <w:pStyle w:val="Ttulo"/>
       </w:pPr>
-      <w:bookmarkStart w:id="20" w:name="_Toc109655435"/>
+      <w:bookmarkStart w:id="20" w:name="_Toc109672335"/>
       <w:r>
         <w:t>Capítulo 3</w:t>
       </w:r>
@@ -7137,7 +7137,7 @@
       <w:pPr>
         <w:pStyle w:val="Ttulo"/>
       </w:pPr>
-      <w:bookmarkStart w:id="21" w:name="_Toc109655436"/>
+      <w:bookmarkStart w:id="21" w:name="_Toc109672336"/>
       <w:r>
         <w:t>Desarrollo e implementación</w:t>
       </w:r>
@@ -7158,7 +7158,7 @@
       <w:pPr>
         <w:pStyle w:val="Ttulo1"/>
       </w:pPr>
-      <w:bookmarkStart w:id="22" w:name="_Toc109655437"/>
+      <w:bookmarkStart w:id="22" w:name="_Toc109672337"/>
       <w:r>
         <w:t>3.1.    Fase 1: Generación de los datos</w:t>
       </w:r>
@@ -7232,9 +7232,24 @@
       <w:pPr>
         <w:pStyle w:val="Ttulo2"/>
       </w:pPr>
-      <w:bookmarkStart w:id="23" w:name="_Toc109655438"/>
-      <w:r>
-        <w:t xml:space="preserve">2.3.2.    </w:t>
+      <w:bookmarkStart w:id="23" w:name="_Toc109672338"/>
+      <w:r>
+        <w:t>3</w:t>
+      </w:r>
+      <w:r>
+        <w:t>.</w:t>
+      </w:r>
+      <w:r>
+        <w:t>1</w:t>
+      </w:r>
+      <w:r>
+        <w:t>.</w:t>
+      </w:r>
+      <w:r>
+        <w:t>1</w:t>
+      </w:r>
+      <w:r>
+        <w:t xml:space="preserve">.    </w:t>
       </w:r>
       <w:r>
         <w:t xml:space="preserve">Generación de datos </w:t>
@@ -8413,6 +8428,9 @@
     </w:p>
     <w:p>
       <w:r>
+        <w:rPr>
+          <w:noProof/>
+        </w:rPr>
         <w:drawing>
           <wp:anchor distT="0" distB="0" distL="114300" distR="114300" simplePos="0" relativeHeight="251693056" behindDoc="1" locked="0" layoutInCell="1" allowOverlap="1" wp14:anchorId="10CF36F7" wp14:editId="5BB72C31">
             <wp:simplePos x="0" y="0"/>
@@ -8495,9 +8513,18 @@
       <w:pPr>
         <w:pStyle w:val="Ttulo2"/>
       </w:pPr>
-      <w:bookmarkStart w:id="25" w:name="_Toc109655439"/>
-      <w:r>
-        <w:t>2.3.3.    Generación de datos en CoppeliaSim-RLBench</w:t>
+      <w:bookmarkStart w:id="25" w:name="_Toc109672339"/>
+      <w:r>
+        <w:t>3</w:t>
+      </w:r>
+      <w:r>
+        <w:t>.</w:t>
+      </w:r>
+      <w:r>
+        <w:t>1.2</w:t>
+      </w:r>
+      <w:r>
+        <w:t>.    Generación de datos en CoppeliaSim-RLBench</w:t>
       </w:r>
       <w:bookmarkEnd w:id="25"/>
     </w:p>
@@ -8708,19 +8735,7 @@
         <w:rPr>
           <w:rFonts w:ascii="LM Roman 10" w:hAnsi="LM Roman 10"/>
         </w:rPr>
-        <w:t xml:space="preserve">Cámara fija situada a la </w:t>
-      </w:r>
-      <w:r>
-        <w:rPr>
-          <w:rFonts w:ascii="LM Roman 10" w:hAnsi="LM Roman 10"/>
-        </w:rPr>
-        <w:t>derecha</w:t>
-      </w:r>
-      <w:r>
-        <w:rPr>
-          <w:rFonts w:ascii="LM Roman 10" w:hAnsi="LM Roman 10"/>
-        </w:rPr>
-        <w:t xml:space="preserve"> del robot.</w:t>
+        <w:t>Cámara fija situada a la derecha del robot.</w:t>
       </w:r>
       <w:r>
         <w:rPr>
@@ -8761,19 +8776,7 @@
         <w:rPr>
           <w:rFonts w:ascii="LM Roman 10" w:hAnsi="LM Roman 10"/>
         </w:rPr>
-        <w:t xml:space="preserve">Cámara fija situada </w:t>
-      </w:r>
-      <w:r>
-        <w:rPr>
-          <w:rFonts w:ascii="LM Roman 10" w:hAnsi="LM Roman 10"/>
-        </w:rPr>
-        <w:t>dentro de la pinza</w:t>
-      </w:r>
-      <w:r>
-        <w:rPr>
-          <w:rFonts w:ascii="LM Roman 10" w:hAnsi="LM Roman 10"/>
-        </w:rPr>
-        <w:t xml:space="preserve"> del robot.</w:t>
+        <w:t>Cámara fija situada dentro de la pinza del robot.</w:t>
       </w:r>
     </w:p>
     <w:p>
@@ -8894,7 +8897,15 @@
       </w:r>
       <w:proofErr w:type="spellStart"/>
       <w:r>
-        <w:t>end-effector</w:t>
+        <w:t>end</w:t>
+      </w:r>
+      <w:proofErr w:type="spellEnd"/>
+      <w:r>
+        <w:t>-</w:t>
+      </w:r>
+      <w:proofErr w:type="spellStart"/>
+      <w:r>
+        <w:t>effector</w:t>
       </w:r>
       <w:proofErr w:type="spellEnd"/>
       <w:r>
@@ -9143,7 +9154,7 @@
           <w:sz w:val="28"/>
           <w:szCs w:val="24"/>
         </w:rPr>
-        <w:t>185</w:t>
+        <w:t xml:space="preserve">185, 22.897, -0.0492, </w:t>
       </w:r>
       <w:r>
         <w:rPr>
@@ -9152,7 +9163,7 @@
           <w:sz w:val="28"/>
           <w:szCs w:val="24"/>
         </w:rPr>
-        <w:t xml:space="preserve">, </w:t>
+        <w:t>-</w:t>
       </w:r>
       <w:r>
         <w:rPr>
@@ -9161,7 +9172,7 @@
           <w:sz w:val="28"/>
           <w:szCs w:val="24"/>
         </w:rPr>
-        <w:t>22.897</w:t>
+        <w:t>15</w:t>
       </w:r>
       <w:r>
         <w:rPr>
@@ -9170,7 +9181,7 @@
           <w:sz w:val="28"/>
           <w:szCs w:val="24"/>
         </w:rPr>
-        <w:t xml:space="preserve">, </w:t>
+        <w:t>.</w:t>
       </w:r>
       <w:r>
         <w:rPr>
@@ -9179,7 +9190,7 @@
           <w:sz w:val="28"/>
           <w:szCs w:val="24"/>
         </w:rPr>
-        <w:t>-0.0492</w:t>
+        <w:t>4</w:t>
       </w:r>
       <w:r>
         <w:rPr>
@@ -9188,7 +9199,7 @@
           <w:sz w:val="28"/>
           <w:szCs w:val="24"/>
         </w:rPr>
-        <w:t xml:space="preserve">, </w:t>
+        <w:t>6</w:t>
       </w:r>
       <w:r>
         <w:rPr>
@@ -9197,7 +9208,7 @@
           <w:sz w:val="28"/>
           <w:szCs w:val="24"/>
         </w:rPr>
-        <w:t>-</w:t>
+        <w:t>6, -0.0152, 1</w:t>
       </w:r>
       <w:r>
         <w:rPr>
@@ -9206,7 +9217,7 @@
           <w:sz w:val="28"/>
           <w:szCs w:val="24"/>
         </w:rPr>
-        <w:t>15</w:t>
+        <w:t>.</w:t>
       </w:r>
       <w:r>
         <w:rPr>
@@ -9215,7 +9226,7 @@
           <w:sz w:val="28"/>
           <w:szCs w:val="24"/>
         </w:rPr>
-        <w:t>.</w:t>
+        <w:t xml:space="preserve">2232, </w:t>
       </w:r>
       <w:r>
         <w:rPr>
@@ -9224,7 +9235,7 @@
           <w:sz w:val="28"/>
           <w:szCs w:val="24"/>
         </w:rPr>
-        <w:t>4</w:t>
+        <w:t>0.0</w:t>
       </w:r>
       <w:r>
         <w:rPr>
@@ -9233,7 +9244,7 @@
           <w:sz w:val="28"/>
           <w:szCs w:val="24"/>
         </w:rPr>
-        <w:t>6</w:t>
+        <w:t>397</w:t>
       </w:r>
       <w:r>
         <w:rPr>
@@ -9242,17 +9253,34 @@
           <w:sz w:val="28"/>
           <w:szCs w:val="24"/>
         </w:rPr>
-        <w:t>6</w:t>
-      </w:r>
-      <w:r>
+        <w:t>]</w:t>
+      </w:r>
+    </w:p>
+    <w:p>
+      <w:pPr>
+        <w:ind w:firstLine="708"/>
+        <w:rPr>
+          <w:b/>
+          <w:bCs/>
+        </w:rPr>
+      </w:pPr>
+      <w:r>
+        <w:rPr>
+          <w:b/>
+          <w:bCs/>
+        </w:rPr>
+        <w:t>Positions:</w:t>
+      </w:r>
+    </w:p>
+    <w:p>
+      <w:pPr>
         <w:rPr>
           <w:b/>
           <w:bCs/>
           <w:sz w:val="28"/>
           <w:szCs w:val="24"/>
         </w:rPr>
-        <w:t xml:space="preserve">, </w:t>
-      </w:r>
+      </w:pPr>
       <w:r>
         <w:rPr>
           <w:b/>
@@ -9260,7 +9288,7 @@
           <w:sz w:val="28"/>
           <w:szCs w:val="24"/>
         </w:rPr>
-        <w:t>-0.0152</w:t>
+        <w:t>[</w:t>
       </w:r>
       <w:r>
         <w:rPr>
@@ -9269,7 +9297,7 @@
           <w:sz w:val="28"/>
           <w:szCs w:val="24"/>
         </w:rPr>
-        <w:t xml:space="preserve">, </w:t>
+        <w:t>-</w:t>
       </w:r>
       <w:r>
         <w:rPr>
@@ -9278,130 +9306,7 @@
           <w:sz w:val="28"/>
           <w:szCs w:val="24"/>
         </w:rPr>
-        <w:t>1</w:t>
-      </w:r>
-      <w:r>
-        <w:rPr>
-          <w:b/>
-          <w:bCs/>
-          <w:sz w:val="28"/>
-          <w:szCs w:val="24"/>
-        </w:rPr>
-        <w:t>.</w:t>
-      </w:r>
-      <w:r>
-        <w:rPr>
-          <w:b/>
-          <w:bCs/>
-          <w:sz w:val="28"/>
-          <w:szCs w:val="24"/>
-        </w:rPr>
-        <w:t>2232</w:t>
-      </w:r>
-      <w:r>
-        <w:rPr>
-          <w:b/>
-          <w:bCs/>
-          <w:sz w:val="28"/>
-          <w:szCs w:val="24"/>
-        </w:rPr>
-        <w:t xml:space="preserve">, </w:t>
-      </w:r>
-      <w:r>
-        <w:rPr>
-          <w:b/>
-          <w:bCs/>
-          <w:sz w:val="28"/>
-          <w:szCs w:val="24"/>
-        </w:rPr>
-        <w:t>0.0</w:t>
-      </w:r>
-      <w:r>
-        <w:rPr>
-          <w:b/>
-          <w:bCs/>
-          <w:sz w:val="28"/>
-          <w:szCs w:val="24"/>
-        </w:rPr>
-        <w:t>397</w:t>
-      </w:r>
-      <w:r>
-        <w:rPr>
-          <w:b/>
-          <w:bCs/>
-          <w:sz w:val="28"/>
-          <w:szCs w:val="24"/>
-        </w:rPr>
-        <w:t>]</w:t>
-      </w:r>
-    </w:p>
-    <w:p>
-      <w:pPr>
-        <w:ind w:firstLine="708"/>
-        <w:rPr>
-          <w:b/>
-          <w:bCs/>
-        </w:rPr>
-      </w:pPr>
-      <w:r>
-        <w:rPr>
-          <w:b/>
-          <w:bCs/>
-        </w:rPr>
-        <w:t>Positions</w:t>
-      </w:r>
-      <w:r>
-        <w:rPr>
-          <w:b/>
-          <w:bCs/>
-        </w:rPr>
-        <w:t>:</w:t>
-      </w:r>
-    </w:p>
-    <w:p>
-      <w:pPr>
-        <w:rPr>
-          <w:b/>
-          <w:bCs/>
-          <w:sz w:val="28"/>
-          <w:szCs w:val="24"/>
-        </w:rPr>
-      </w:pPr>
-      <w:r>
-        <w:rPr>
-          <w:b/>
-          <w:bCs/>
-          <w:sz w:val="28"/>
-          <w:szCs w:val="24"/>
-        </w:rPr>
-        <w:t>[</w:t>
-      </w:r>
-      <w:r>
-        <w:rPr>
-          <w:b/>
-          <w:bCs/>
-          <w:sz w:val="28"/>
-          <w:szCs w:val="24"/>
-        </w:rPr>
-        <w:t>-</w:t>
-      </w:r>
-      <w:r>
-        <w:rPr>
-          <w:b/>
-          <w:bCs/>
-          <w:sz w:val="28"/>
-          <w:szCs w:val="24"/>
-        </w:rPr>
-        <w:t>5.93e-05</w:t>
-      </w:r>
-      <w:r>
-        <w:rPr>
-          <w:b/>
-          <w:bCs/>
-          <w:sz w:val="28"/>
-          <w:szCs w:val="24"/>
-        </w:rPr>
-        <w:t xml:space="preserve">, </w:t>
+        <w:t xml:space="preserve">5.93e-05, </w:t>
       </w:r>
       <w:r>
         <w:rPr>
@@ -9995,6 +9900,9 @@
         <w:ind w:firstLine="708"/>
       </w:pPr>
       <w:r>
+        <w:rPr>
+          <w:noProof/>
+        </w:rPr>
         <w:drawing>
           <wp:anchor distT="0" distB="0" distL="114300" distR="114300" simplePos="0" relativeHeight="251694080" behindDoc="1" locked="0" layoutInCell="1" allowOverlap="1" wp14:anchorId="273B67A8" wp14:editId="61CD0F62">
             <wp:simplePos x="0" y="0"/>
@@ -10096,6 +10004,9 @@
     <w:p/>
     <w:p>
       <w:r>
+        <w:rPr>
+          <w:noProof/>
+        </w:rPr>
         <w:drawing>
           <wp:anchor distT="0" distB="0" distL="114300" distR="114300" simplePos="0" relativeHeight="251695104" behindDoc="1" locked="0" layoutInCell="1" allowOverlap="1" wp14:anchorId="1B271269" wp14:editId="04270709">
             <wp:simplePos x="0" y="0"/>
@@ -10176,10 +10087,7 @@
         <w:t xml:space="preserve">Figura x. </w:t>
       </w:r>
       <w:r>
-        <w:t xml:space="preserve">Estructura de directorios del dataset con </w:t>
-      </w:r>
-      <w:r>
-        <w:t>CoppeliaSim</w:t>
+        <w:t>Estructura de directorios del dataset con CoppeliaSim</w:t>
       </w:r>
     </w:p>
     <w:p>
@@ -10210,7 +10118,7 @@
       <w:pPr>
         <w:pStyle w:val="Ttulo1"/>
       </w:pPr>
-      <w:bookmarkStart w:id="27" w:name="_Toc109655440"/>
+      <w:bookmarkStart w:id="27" w:name="_Toc109672340"/>
       <w:r>
         <w:t>3.2.    Fase 2: Entrenamiento del modelo</w:t>
       </w:r>
@@ -10222,10 +10130,7 @@
         <w:ind w:firstLine="708"/>
       </w:pPr>
       <w:r>
-        <w:t>Una vez hemos finalizado con la generación de datasets para ambos entornos de simulación, vamos a comenzar con la</w:t>
-      </w:r>
-      <w:r>
-        <w:t xml:space="preserve"> siguiente fase, la cual tiene como objetivo utilizar los datos recopilados para entrenar el modelo que sirva para simular los datos en la última fase.</w:t>
+        <w:t>Una vez hemos finalizado con la generación de datasets para ambos entornos de simulación, vamos a comenzar con la siguiente fase, la cual tiene como objetivo utilizar los datos recopilados para entrenar el modelo que sirva para simular los datos en la última fase.</w:t>
       </w:r>
     </w:p>
     <w:p>
@@ -10243,12 +10148,503 @@
       <w:pPr>
         <w:ind w:firstLine="708"/>
       </w:pPr>
+      <w:r>
+        <w:t>Lo primero que hemos hecho para esta fase ha sido generar un cuaderno de Jupyter [x] con el que ir ejecutando celda a celda para visualizar los resultados e ir modificando por trozos el código de modo que fuera más sencillo e intuitivo.</w:t>
+      </w:r>
+    </w:p>
+    <w:p>
+      <w:pPr>
+        <w:ind w:firstLine="708"/>
+      </w:pPr>
+      <w:r>
+        <w:t xml:space="preserve">Como una vez llegados a este punto lo único que diferencia los datasets de los distintos entornos de simulación es un tipo de imágenes de más para Metaworld y la longitud del vector de acciones a predecir que pasa de 3 en el caso de Metaworld a 7 para RLBench, hemos decidido realizar un solo cuaderno el cual iremos adaptando </w:t>
+      </w:r>
+      <w:r>
+        <w:t>para las pequeñas diferencias de ambos datasets que acabamos de comentar. La implementación de dicho cuaderno es la que viene a continuación.</w:t>
+      </w:r>
+    </w:p>
+    <w:p>
+      <w:pPr>
+        <w:ind w:firstLine="708"/>
+      </w:pPr>
+      <w:r>
+        <w:t>Nuestro cuaderno de Jupyter comienza con la creación de tres clases para la extracción de los datos, sus transformaciones</w:t>
+      </w:r>
+      <w:r>
+        <w:t xml:space="preserve"> y generación de la cabeza de la red neuronal.</w:t>
+      </w:r>
+    </w:p>
+    <w:p>
+      <w:pPr>
+        <w:ind w:firstLine="708"/>
+      </w:pPr>
+      <w:r>
+        <w:t xml:space="preserve">La primera de las clases se llama </w:t>
+      </w:r>
+      <w:r>
+        <w:rPr>
+          <w:i/>
+          <w:iCs/>
+        </w:rPr>
+        <w:t xml:space="preserve">ObsActionGetter() </w:t>
+      </w:r>
+      <w:r>
+        <w:t>y es la encargada de recibir la ruta de los ficheros tanto .csv como de la carpeta en donde se encuentran los subdirectorios con las imágenes</w:t>
+      </w:r>
+      <w:r>
+        <w:t xml:space="preserve"> para devolvernos posteriormente el conjunto de imágenes junto con las acciones ya listas</w:t>
+      </w:r>
+      <w:r>
+        <w:t>.</w:t>
+      </w:r>
+    </w:p>
+    <w:p>
+      <w:pPr>
+        <w:ind w:firstLine="708"/>
+      </w:pPr>
+      <w:r>
+        <w:t xml:space="preserve">  </w:t>
+      </w:r>
+      <w:r>
+        <w:t xml:space="preserve">Los datos que queremos utilizar para el entrenamiento son tanto las </w:t>
+      </w:r>
+      <w:r>
+        <w:t xml:space="preserve">imágenes como las acciones. Sin embargo, nos surge la problemática una vez llegados a este punto de que al tener que predecir las acciones, no podemos pasarle la acción del estado actual, ya que no tendría ningún sentido que intentara predecir uno de los parámetros que le pasamos. Por ello, decidimos utilizar por </w:t>
+      </w:r>
+    </w:p>
+    <w:p/>
+    <w:p>
+      <w:r>
+        <w:t>cada instante o estado, las imágenes actuales</w:t>
+      </w:r>
+      <w:r>
+        <w:t xml:space="preserve"> y previas</w:t>
+      </w:r>
+      <w:r>
+        <w:t xml:space="preserve"> junto con el vector de acciones del estado anterior. </w:t>
+      </w:r>
+      <w:r>
+        <w:t>De este modo, tendremos una información visual gracias a las imágenes</w:t>
+      </w:r>
+      <w:r>
+        <w:t xml:space="preserve"> </w:t>
+      </w:r>
+      <w:r>
+        <w:t>del movimiento realizado</w:t>
+      </w:r>
+      <w:r>
+        <w:t xml:space="preserve"> </w:t>
+      </w:r>
+      <w:r>
+        <w:t xml:space="preserve">junto con la acción previa que representa dicha transición. </w:t>
+      </w:r>
+      <w:r>
+        <w:t xml:space="preserve">Cabe destacar que esta es una de las configuraciones posibles, pero en caso de así quererlo, podríamos entrenar con un conjunto de imágenes de mas de un estado de igual forma que podríamos hacerlo con el vector de acciones, el cual sí que </w:t>
+      </w:r>
+      <w:r>
+        <w:t>quedaría</w:t>
+      </w:r>
+      <w:r>
+        <w:t xml:space="preserve"> restringido al estado anterior como pronto.</w:t>
+      </w:r>
+    </w:p>
+    <w:p>
+      <w:r>
+        <w:tab/>
+        <w:t xml:space="preserve">Una duda que nos surge al idear esta idea es la de que hacer con las acciones previas del estado inicial, ya que no existen. </w:t>
+      </w:r>
+      <w:r>
+        <w:t>Esto hemos decidido solventarlo haciendo que en el estado inicial, las acciones previas sean un vector de ceros, ya que esto implica la negación del movimiento y por tanto, el inicio de cada prueba.</w:t>
+      </w:r>
+      <w:r>
+        <w:t xml:space="preserve"> </w:t>
+      </w:r>
+    </w:p>
+    <w:p>
+      <w:r>
+        <w:tab/>
+        <w:t>Algo parecido hemos hecho para las imágenes, en donde en caso de estar en el primer estado, como hemos dicho que la acción va a ser un vector de ceros el cual implica no movimiento, tendremos las imágenes del estado previo iguales a las del estado actual.</w:t>
+      </w:r>
+    </w:p>
+    <w:p>
+      <w:r>
+        <w:tab/>
+        <w:t xml:space="preserve">Para ayudarnos a la hora de saber cuando comienza una prueba y cuando finaliza, usamos el fichero de extensión .csv que incluye estos valores, de modo que si el nombre de una imagen, el cual hace referencia a su instante, se encuentra dentro de dicho fichero, querrá decir que acabamos de comenzar una prueba y por tanto debemos </w:t>
+      </w:r>
+      <w:r>
+        <w:t xml:space="preserve">tanto </w:t>
+      </w:r>
+      <w:r>
+        <w:t>inicializar a ceros el vector de acciones</w:t>
+      </w:r>
+      <w:r>
+        <w:t xml:space="preserve"> como hacer que las imágenes previas sean iguales a las actuales</w:t>
+      </w:r>
+      <w:r>
+        <w:t>.</w:t>
+      </w:r>
+      <w:r>
+        <w:t xml:space="preserve"> </w:t>
+      </w:r>
+    </w:p>
+    <w:p>
+      <w:r>
+        <w:tab/>
+      </w:r>
+      <w:r>
+        <w:t>De este modo, gracias a esta clase almacenamos dentro de variables para el entrenamiento las 12 imágenes y el vector de acciones previo. Además, guardamos también el vector de acciones actual para predecir.</w:t>
+      </w:r>
+    </w:p>
+    <w:p>
+      <w:r>
+        <w:tab/>
+        <w:t>Una vez tenemos almacenados todos estos valores, se los pasamos</w:t>
+      </w:r>
+      <w:r>
+        <w:t xml:space="preserve"> junto con las transformaciones que debemos realizar</w:t>
+      </w:r>
+      <w:r>
+        <w:t xml:space="preserve"> a la siguiente clase llamada </w:t>
+      </w:r>
+      <w:r>
+        <w:t xml:space="preserve">como </w:t>
+      </w:r>
+      <w:r>
+        <w:rPr>
+          <w:i/>
+          <w:iCs/>
+        </w:rPr>
+        <w:t xml:space="preserve">ObsActionDataset(). </w:t>
+      </w:r>
+      <w:r>
+        <w:t xml:space="preserve">Esta clase es la encargada </w:t>
+      </w:r>
+      <w:r>
+        <w:t xml:space="preserve">de aplicar dichas transformaciones sobre las imágenes de manera individual para concatenarlas entre si por canales una vez transformadas. El procedimiento es sencillo, cada una de las 12 imágenes </w:t>
+      </w:r>
+      <w:r>
+        <w:t xml:space="preserve">de 128x128x3 </w:t>
+      </w:r>
+      <w:r>
+        <w:t xml:space="preserve">se convierte en Tensor [x] y posteriormente se normaliza teniendo en cuenta tanto la media como la desviación estándar que es calculada para el total de las imágenes de Train. </w:t>
+      </w:r>
+      <w:r>
+        <w:t xml:space="preserve">Inicialmente utilizábamos las medias y </w:t>
+      </w:r>
+    </w:p>
+    <w:p/>
+    <w:p/>
+    <w:p>
+      <w:r>
+        <w:t xml:space="preserve">desviaciones proporcionadas por el dataset de ImageNet, ya que poseen unos valores generalistas para problemas de visión por computador. Sin embargo, más tarde decidimos calcular ambos valores en base al conjunto de train que tuviéramos. </w:t>
+      </w:r>
+      <w:r>
+        <w:t>Una vez transformadas</w:t>
+      </w:r>
+      <w:r>
+        <w:t xml:space="preserve">, nos encontramos con que cada imagen es un tensor de 3x128x128. Estas </w:t>
+      </w:r>
+      <w:r>
+        <w:t>se concatenan por canales en base a su estado, es decir, las 6 imágenes de</w:t>
+      </w:r>
+      <w:r>
+        <w:t xml:space="preserve"> cada estado se concatenan entre si para obtener dos tensores de 3x128x768 las cuales se vuelven a concatenar entre si por canales llegando a tener finalmente un tensor de 3x128x1536. Este tensor final será el objeto </w:t>
+      </w:r>
+      <w:r>
+        <w:t xml:space="preserve">que devolvamos de esta clase y </w:t>
+      </w:r>
+      <w:r>
+        <w:t>que pasemos a nuestra red junto con el vector de acciones del estado previo.</w:t>
+      </w:r>
+    </w:p>
+    <w:p>
+      <w:r>
+        <w:tab/>
+        <w:t xml:space="preserve">La ultima clase que tenemos se llama </w:t>
+      </w:r>
+      <w:r>
+        <w:rPr>
+          <w:i/>
+          <w:iCs/>
+        </w:rPr>
+        <w:t xml:space="preserve">MultiImage() </w:t>
+      </w:r>
+      <w:r>
+        <w:t>y es la clase encargada de generar la red</w:t>
+      </w:r>
+      <w:r>
+        <w:t>. Para ello, le pasaremos el extractor de características y la cabeza de la red personalizada,</w:t>
+      </w:r>
+      <w:r>
+        <w:t xml:space="preserve"> inicializándose con un </w:t>
+      </w:r>
+      <w:r>
+        <w:rPr>
+          <w:i/>
+          <w:iCs/>
+        </w:rPr>
+        <w:t>AdaptiveAvgPool2d</w:t>
+      </w:r>
+      <w:r>
+        <w:rPr>
+          <w:i/>
+          <w:iCs/>
+        </w:rPr>
+        <w:t>()</w:t>
+      </w:r>
+      <w:r>
+        <w:t xml:space="preserve">, la cual como el nombre indica, hace un </w:t>
+      </w:r>
+      <w:r>
+        <w:t xml:space="preserve">pooling de media adaptativo en dos dimensiones </w:t>
+      </w:r>
+      <w:r>
+        <w:t xml:space="preserve">con un tamaño de salida de 1x1 para el tensor de imagen. Tras esto, usa un </w:t>
+      </w:r>
+      <w:r>
+        <w:rPr>
+          <w:i/>
+          <w:iCs/>
+        </w:rPr>
+        <w:t xml:space="preserve">Flatten() </w:t>
+      </w:r>
+      <w:r>
+        <w:t xml:space="preserve">para aplanar su rango contiguo de dimensiones de modo que obtengamos un tensor, ya que tras aplicar el pooling de media adaptativo, </w:t>
+      </w:r>
+      <w:r>
+        <w:t>dejamos de tener un objeto de la clase tensor</w:t>
+      </w:r>
+      <w:r>
+        <w:t>.</w:t>
+      </w:r>
+      <w:r>
+        <w:t xml:space="preserve"> Finalmente, concatenamos el tensor de imágenes junto con el vector de acciones previo y devolvemos dicho objeto</w:t>
+      </w:r>
+      <w:r>
+        <w:t xml:space="preserve"> como la cabeza de nuestra red y encargada de comenzar con ella</w:t>
+      </w:r>
+      <w:r>
+        <w:t>.</w:t>
+      </w:r>
+    </w:p>
+    <w:p>
+      <w:r>
+        <w:tab/>
+        <w:t xml:space="preserve">Tras esto, cargamos nuestros conjuntos de train y test gracias a la función </w:t>
+      </w:r>
+      <w:r>
+        <w:rPr>
+          <w:i/>
+          <w:iCs/>
+        </w:rPr>
+        <w:t xml:space="preserve">DataLoader(), </w:t>
+      </w:r>
+      <w:r>
+        <w:t xml:space="preserve">a la cual le pasamos los objetos devueltos por la clase </w:t>
+      </w:r>
+      <w:r>
+        <w:rPr>
+          <w:i/>
+          <w:iCs/>
+        </w:rPr>
+        <w:t xml:space="preserve">ObsActionDataset() </w:t>
+      </w:r>
+      <w:r>
+        <w:t>y</w:t>
+      </w:r>
+      <w:r>
+        <w:rPr>
+          <w:i/>
+          <w:iCs/>
+        </w:rPr>
+        <w:t xml:space="preserve"> </w:t>
+      </w:r>
+      <w:r>
+        <w:t xml:space="preserve">el </w:t>
+      </w:r>
+      <w:proofErr w:type="spellStart"/>
+      <w:r>
+        <w:t>batch</w:t>
+      </w:r>
+      <w:proofErr w:type="spellEnd"/>
+      <w:r>
+        <w:t xml:space="preserve"> </w:t>
+      </w:r>
+      <w:proofErr w:type="spellStart"/>
+      <w:r>
+        <w:t>size</w:t>
+      </w:r>
+      <w:proofErr w:type="spellEnd"/>
+      <w:r>
+        <w:t xml:space="preserve"> fijado a 32 entre otros parámetros.</w:t>
+      </w:r>
+    </w:p>
+    <w:p>
+      <w:r>
+        <w:tab/>
+        <w:t xml:space="preserve">En cuanto a la red que vamos a utilizar, vamos a hacer uso de una </w:t>
+      </w:r>
+      <w:r>
+        <w:rPr>
+          <w:i/>
+          <w:iCs/>
+        </w:rPr>
+        <w:t>ResNet18</w:t>
+      </w:r>
+      <w:r>
+        <w:t xml:space="preserve"> [x] sin preentrenar</w:t>
+      </w:r>
+      <w:r>
+        <w:t xml:space="preserve"> de la cual cambiaremos la primera convolución por una personalizada y adaptada a nuestro problema. Una vez hayamos hecho esto, le eliminaremos el avgpool y las capas fully conected quedándonos únicamente </w:t>
+      </w:r>
+      <w:r>
+        <w:t xml:space="preserve">con el extractor de características. En cuanto al resto de la red, crearemos una cabeza personalizada adaptada también a nuestro problema. Tanto el extractor de características como esta cabeza personalizada serán los objetos que pasemos a la clase </w:t>
+      </w:r>
+      <w:r>
+        <w:rPr>
+          <w:i/>
+          <w:iCs/>
+        </w:rPr>
+        <w:t xml:space="preserve">MultiImage() </w:t>
+      </w:r>
+      <w:r>
+        <w:t>durante toda la ejecución del entrenamiento.</w:t>
+      </w:r>
+      <w:r>
+        <w:t xml:space="preserve"> </w:t>
+      </w:r>
+    </w:p>
+    <w:p>
+      <w:r>
+        <w:tab/>
+        <w:t xml:space="preserve">Además de esto, durante las primeras cinco épocas de aprendizaje, congelaremos nuestras capas de aprendizaje de modo que no actualicen parámetros </w:t>
+      </w:r>
+      <w:r>
+        <w:t xml:space="preserve">haciendo que la optimización de los restantes sea mas eficiente al </w:t>
+      </w:r>
+    </w:p>
+    <w:p/>
+    <w:p>
+      <w:r>
+        <w:t>realizar menos cómputos de gradientes. A partir de la quinta época, las capas serán descongeladas y comenzarán a actualizar sus pesos.</w:t>
+      </w:r>
+    </w:p>
+    <w:p>
+      <w:r>
+        <w:tab/>
+        <w:t xml:space="preserve">Por otro lado, y con el objetivo de optimizar el ratio de aprendizaje al máximo, antes de comenzar cada entrenamiento ejecutaremos un test de búsqueda del mejor ratio posible. Lo que haremos será incrementarlo exponencialmente entre dos umbrales prefijados. El umbral más bajo será el que diga a la red </w:t>
+      </w:r>
+      <w:r>
+        <w:t>donde empezar a converger. A medida que incrementemos este ratio, empezara a ser demasiado grande hasta el punto de que la red diverja. Un ejemplo de lo que sería la evolución del ratio y el que debemos de escoger de esta evolución se puede apreciar en la siguiente figura:</w:t>
+      </w:r>
+      <w:r>
+        <w:t xml:space="preserve"> </w:t>
+      </w:r>
+    </w:p>
+    <w:p>
+      <w:r>
+        <w:drawing>
+          <wp:anchor distT="0" distB="0" distL="114300" distR="114300" simplePos="0" relativeHeight="251696128" behindDoc="1" locked="0" layoutInCell="1" allowOverlap="1" wp14:anchorId="2EEF9914" wp14:editId="7F450A0C">
+            <wp:simplePos x="0" y="0"/>
+            <wp:positionH relativeFrom="margin">
+              <wp:align>center</wp:align>
+            </wp:positionH>
+            <wp:positionV relativeFrom="paragraph">
+              <wp:posOffset>8065</wp:posOffset>
+            </wp:positionV>
+            <wp:extent cx="2695951" cy="1848108"/>
+            <wp:effectExtent l="0" t="0" r="9525" b="0"/>
+            <wp:wrapNone/>
+            <wp:docPr id="34" name="Imagen 34" descr="Gráfico, Gráfico de líneas&#10;&#10;Descripción generada automáticamente"/>
+            <wp:cNvGraphicFramePr>
+              <a:graphicFrameLocks xmlns:a="http://schemas.openxmlformats.org/drawingml/2006/main" noChangeAspect="1"/>
+            </wp:cNvGraphicFramePr>
+            <a:graphic xmlns:a="http://schemas.openxmlformats.org/drawingml/2006/main">
+              <a:graphicData uri="http://schemas.openxmlformats.org/drawingml/2006/picture">
+                <pic:pic xmlns:pic="http://schemas.openxmlformats.org/drawingml/2006/picture">
+                  <pic:nvPicPr>
+                    <pic:cNvPr id="34" name="Imagen 34" descr="Gráfico, Gráfico de líneas&#10;&#10;Descripción generada automáticamente"/>
+                    <pic:cNvPicPr/>
+                  </pic:nvPicPr>
+                  <pic:blipFill>
+                    <a:blip r:embed="rId41">
+                      <a:extLst>
+                        <a:ext uri="{28A0092B-C50C-407E-A947-70E740481C1C}">
+                          <a14:useLocalDpi xmlns:a14="http://schemas.microsoft.com/office/drawing/2010/main" val="0"/>
+                        </a:ext>
+                      </a:extLst>
+                    </a:blip>
+                    <a:stretch>
+                      <a:fillRect/>
+                    </a:stretch>
+                  </pic:blipFill>
+                  <pic:spPr>
+                    <a:xfrm>
+                      <a:off x="0" y="0"/>
+                      <a:ext cx="2695951" cy="1848108"/>
+                    </a:xfrm>
+                    <a:prstGeom prst="rect">
+                      <a:avLst/>
+                    </a:prstGeom>
+                  </pic:spPr>
+                </pic:pic>
+              </a:graphicData>
+            </a:graphic>
+          </wp:anchor>
+        </w:drawing>
+      </w:r>
+    </w:p>
+    <w:p>
+      <w:r>
+        <w:tab/>
+      </w:r>
+    </w:p>
+    <w:p>
+      <w:r>
+        <w:tab/>
+      </w:r>
+    </w:p>
+    <w:p>
+      <w:r>
+        <w:tab/>
+      </w:r>
+    </w:p>
+    <w:p/>
+    <w:p>
+      <w:pPr>
+        <w:ind w:firstLine="708"/>
+      </w:pPr>
+    </w:p>
+    <w:p>
+      <w:pPr>
+        <w:pStyle w:val="Cita"/>
+      </w:pPr>
+      <w:r>
+        <w:t xml:space="preserve">Figura x. </w:t>
+      </w:r>
+      <w:r>
+        <w:t xml:space="preserve">Evolución del LR </w:t>
+      </w:r>
+      <w:r>
+        <w:t>en el test inicial</w:t>
+      </w:r>
+    </w:p>
+    <w:p>
+      <w:r>
+        <w:tab/>
+        <w:t>Como podemos ver en esta figura a medida que vamos aumentando el valor del LR vamos teniendo una menor perdida. Sin embargo, llega un momento en el que es tan grande que llegamos a mínimos locales y comenzamos a ganar perdida. Es antes de este momento en el que debemos de escoger el LR, con un pequeño margen de modo que no nos llegue a divergir la red.</w:t>
+      </w:r>
+    </w:p>
+    <w:p>
+      <w:pPr>
+        <w:ind w:firstLine="708"/>
+      </w:pPr>
     </w:p>
     <w:p>
       <w:pPr>
         <w:pStyle w:val="Ttulo1"/>
       </w:pPr>
-      <w:bookmarkStart w:id="28" w:name="_Toc109655441"/>
+      <w:bookmarkStart w:id="28" w:name="_Toc109672341"/>
       <w:r>
         <w:t>3.3.    Fase 3: Simulación y validación del modelo</w:t>
       </w:r>
@@ -10272,8 +10668,8 @@
       </w:pPr>
     </w:p>
     <w:sectPr>
-      <w:headerReference w:type="default" r:id="rId41"/>
-      <w:footerReference w:type="default" r:id="rId42"/>
+      <w:headerReference w:type="default" r:id="rId42"/>
+      <w:footerReference w:type="default" r:id="rId43"/>
       <w:pgSz w:w="11906" w:h="16838"/>
       <w:pgMar w:top="1417" w:right="1701" w:bottom="1417" w:left="1701" w:header="720" w:footer="720" w:gutter="0"/>
       <w:cols w:space="720"/>

</xml_diff>